<commit_message>
created springboot demo and docx
</commit_message>
<xml_diff>
--- a/Spring-boot/Spring-boot.docx
+++ b/Spring-boot/Spring-boot.docx
@@ -51,13 +51,7 @@
     </w:p>
     <w:p>
       <w:r>
-        <w:t xml:space="preserve">HitachiHD obj1=new </w:t>
-      </w:r>
-      <w:r>
-        <w:t>HitachiHD</w:t>
-      </w:r>
-      <w:r>
-        <w:t>()</w:t>
+        <w:t>HitachiHD obj1=new HitachiHD()</w:t>
       </w:r>
       <w:r>
         <w:t xml:space="preserve">  // hardcoding when we use new [Tightly coupled]</w:t>
@@ -143,8 +137,6 @@
       <w:r>
         <w:t>Better maintainence</w:t>
       </w:r>
-      <w:bookmarkStart w:id="0" w:name="_GoBack"/>
-      <w:bookmarkEnd w:id="0"/>
     </w:p>
     <w:p>
       <w:pPr>
@@ -872,6 +864,254 @@
       <w:r>
         <w:t>-@Qualifier(“lap1”) can be used to fetch object by specific name_id.</w:t>
       </w:r>
+    </w:p>
+    <w:p>
+      <w:pPr>
+        <w:pStyle w:val="ListParagraph"/>
+        <w:rPr>
+          <w:b/>
+          <w:bCs/>
+          <w:u w:val="single"/>
+        </w:rPr>
+      </w:pPr>
+    </w:p>
+    <w:p>
+      <w:pPr>
+        <w:pStyle w:val="ListParagraph"/>
+        <w:rPr>
+          <w:b/>
+          <w:bCs/>
+          <w:u w:val="single"/>
+        </w:rPr>
+      </w:pPr>
+      <w:r>
+        <w:rPr>
+          <w:b/>
+          <w:bCs/>
+          <w:u w:val="single"/>
+        </w:rPr>
+        <w:t>Spring boot by</w:t>
+      </w:r>
+      <w:r>
+        <w:rPr>
+          <w:b/>
+          <w:bCs/>
+          <w:u w:val="single"/>
+        </w:rPr>
+        <w:t xml:space="preserve"> </w:t>
+      </w:r>
+      <w:r>
+        <w:rPr>
+          <w:b/>
+          <w:bCs/>
+          <w:u w:val="single"/>
+        </w:rPr>
+        <w:t>Naveen</w:t>
+      </w:r>
+      <w:r>
+        <w:rPr>
+          <w:b/>
+          <w:bCs/>
+          <w:u w:val="single"/>
+        </w:rPr>
+        <w:t xml:space="preserve"> </w:t>
+      </w:r>
+      <w:r>
+        <w:rPr>
+          <w:b/>
+          <w:bCs/>
+          <w:u w:val="single"/>
+        </w:rPr>
+        <w:t>–</w:t>
+      </w:r>
+      <w:r>
+        <w:rPr>
+          <w:b/>
+          <w:bCs/>
+          <w:u w:val="single"/>
+        </w:rPr>
+        <w:t xml:space="preserve"> Telusko</w:t>
+      </w:r>
+    </w:p>
+    <w:p>
+      <w:pPr>
+        <w:pStyle w:val="ListParagraph"/>
+        <w:rPr>
+          <w:b/>
+          <w:bCs/>
+          <w:u w:val="single"/>
+        </w:rPr>
+      </w:pPr>
+    </w:p>
+    <w:p>
+      <w:pPr>
+        <w:pStyle w:val="ListParagraph"/>
+      </w:pPr>
+      <w:r>
+        <w:t>Its not a replacement for Spring , spring boot uses Spring framework.</w:t>
+      </w:r>
+    </w:p>
+    <w:p>
+      <w:pPr>
+        <w:pStyle w:val="ListParagraph"/>
+      </w:pPr>
+      <w:r>
+        <w:t>Webapp in normal spring:</w:t>
+      </w:r>
+    </w:p>
+    <w:p>
+      <w:pPr>
+        <w:pStyle w:val="ListParagraph"/>
+      </w:pPr>
+      <w:r>
+        <w:t>Requires server:-</w:t>
+      </w:r>
+    </w:p>
+    <w:p>
+      <w:pPr>
+        <w:pStyle w:val="ListParagraph"/>
+      </w:pPr>
+      <w:r>
+        <w:tab/>
+      </w:r>
+      <w:r>
+        <w:tab/>
+        <w:t>Appserver-deplying war</w:t>
+      </w:r>
+    </w:p>
+    <w:p>
+      <w:pPr>
+        <w:pStyle w:val="ListParagraph"/>
+      </w:pPr>
+    </w:p>
+    <w:p>
+      <w:pPr>
+        <w:pStyle w:val="ListParagraph"/>
+      </w:pPr>
+    </w:p>
+    <w:p>
+      <w:pPr>
+        <w:pStyle w:val="ListParagraph"/>
+      </w:pPr>
+    </w:p>
+    <w:p>
+      <w:pPr>
+        <w:pStyle w:val="ListParagraph"/>
+      </w:pPr>
+      <w:r>
+        <w:lastRenderedPageBreak/>
+        <w:t>Spring boot</w:t>
+      </w:r>
+    </w:p>
+    <w:p>
+      <w:pPr>
+        <w:pStyle w:val="ListParagraph"/>
+      </w:pPr>
+      <w:r>
+        <w:t>-you jar will have embedded tomcat</w:t>
+      </w:r>
+    </w:p>
+    <w:p>
+      <w:pPr>
+        <w:pStyle w:val="ListParagraph"/>
+      </w:pPr>
+      <w:r>
+        <w:t>-starter templates</w:t>
+      </w:r>
+    </w:p>
+    <w:p>
+      <w:pPr>
+        <w:pStyle w:val="ListParagraph"/>
+      </w:pPr>
+      <w:r>
+        <w:t>-no xmls for configuration – application.properties can be used</w:t>
+      </w:r>
+    </w:p>
+    <w:p>
+      <w:pPr>
+        <w:pStyle w:val="ListParagraph"/>
+      </w:pPr>
+      <w:r>
+        <w:t>-dependency injection</w:t>
+      </w:r>
+    </w:p>
+    <w:p>
+      <w:pPr>
+        <w:pStyle w:val="ListParagraph"/>
+      </w:pPr>
+      <w:r>
+        <w:tab/>
+        <w:t>-loose coupling – use of abstraction</w:t>
+      </w:r>
+    </w:p>
+    <w:p>
+      <w:pPr>
+        <w:pStyle w:val="ListParagraph"/>
+      </w:pPr>
+      <w:r>
+        <w:tab/>
+        <w:t>-testing</w:t>
+      </w:r>
+    </w:p>
+    <w:p>
+      <w:pPr>
+        <w:pStyle w:val="ListParagraph"/>
+      </w:pPr>
+      <w:r>
+        <w:t>There are dependency injection containers .</w:t>
+      </w:r>
+    </w:p>
+    <w:p>
+      <w:pPr>
+        <w:pStyle w:val="ListParagraph"/>
+      </w:pPr>
+    </w:p>
+    <w:p>
+      <w:pPr>
+        <w:pStyle w:val="ListParagraph"/>
+      </w:pPr>
+      <w:r>
+        <w:t>Spring boot Software Setup:-</w:t>
+      </w:r>
+    </w:p>
+    <w:p>
+      <w:pPr>
+        <w:pStyle w:val="ListParagraph"/>
+      </w:pPr>
+      <w:r>
+        <w:t>IDE-STS</w:t>
+      </w:r>
+    </w:p>
+    <w:p>
+      <w:pPr>
+        <w:pStyle w:val="ListParagraph"/>
+      </w:pPr>
+      <w:r>
+        <w:t xml:space="preserve">        Eclipse</w:t>
+      </w:r>
+    </w:p>
+    <w:p>
+      <w:pPr>
+        <w:pStyle w:val="ListParagraph"/>
+      </w:pPr>
+      <w:r>
+        <w:t xml:space="preserve">        IntelliJ is paid for Sprin</w:t>
+      </w:r>
+      <w:r>
+        <w:t>g</w:t>
+      </w:r>
+      <w:bookmarkStart w:id="0" w:name="_GoBack"/>
+      <w:bookmarkEnd w:id="0"/>
+    </w:p>
+    <w:p>
+      <w:pPr>
+        <w:pStyle w:val="ListParagraph"/>
+      </w:pPr>
+    </w:p>
+    <w:p>
+      <w:pPr>
+        <w:pStyle w:val="ListParagraph"/>
+      </w:pPr>
     </w:p>
     <w:sectPr>
       <w:pgSz w:w="11906" w:h="16838"/>

</xml_diff>